<commit_message>
fixed minor error in cw
</commit_message>
<xml_diff>
--- a/Ind_Course_Work/2012-2013/MAT013_Course_Work_2012-2013.docx
+++ b/Ind_Course_Work/2012-2013/MAT013_Course_Work_2012-2013.docx
@@ -723,22 +723,7 @@
     </w:p>
     <w:p>
       <w:r>
-        <w:t xml:space="preserve">Adapt your function so that it will write all numbers less than</w:t>
-      </w:r>
-      <w:r>
-        <w:t xml:space="preserve"> </w:t>
-      </w:r>
-      <m:oMath>
-        <m:r>
-          <m:rPr/>
-          <m:t>k</m:t>
-        </m:r>
-      </m:oMath>
-      <w:r>
-        <w:t xml:space="preserve"> </w:t>
-      </w:r>
-      <w:r>
-        <w:t xml:space="preserve">to a csv file. The name of the csv file must not be an input parameter to the function but include the parameters</w:t>
+        <w:t xml:space="preserve">Adapt your function so that it will write all numbers of the form K(n) less than some number k to a csv file. The name of the csv file must not be an input parameter to the function but include the parameters</w:t>
       </w:r>
       <w:r>
         <w:t xml:space="preserve"> </w:t>
@@ -923,7 +908,7 @@
     </w:p>
     <w:p>
       <w:r>
-        <w:t xml:space="preserve">Every row of the data file corresponds to a given instance of the optimisation probelm and contains 6 variables which are (in order):</w:t>
+        <w:t xml:space="preserve">Every row of the data file corresponds to a given instance of the optimisation problem and contains 6 variables which are (in order):</w:t>
       </w:r>
     </w:p>
     <w:p>

</xml_diff>